<commit_message>
Update my research on thrust measurement.docx
</commit_message>
<xml_diff>
--- a/my research on thrust measurement.docx
+++ b/my research on thrust measurement.docx
@@ -86,7 +86,7 @@
           </mc:Choice>
           <mc:Fallback>
             <w:pict>
-              <v:shapetype w14:anchorId="4C17E890" id="_x0000_t73" coordsize="21600,21600" o:spt="73" path="m8472,l,3890,7602,8382,5022,9705r7200,4192l10012,14915r11588,6685l14767,12877r1810,-870l11050,6797r1810,-717xe">
+              <v:shapetype w14:anchorId="6ED4450F" id="_x0000_t73" coordsize="21600,21600" o:spt="73" path="m8472,l,3890,7602,8382,5022,9705r7200,4192l10012,14915r11588,6685l14767,12877r1810,-870l11050,6797r1810,-717xe">
                 <v:stroke joinstyle="miter"/>
                 <v:path o:connecttype="custom" o:connectlocs="8472,0;0,3890;5022,9705;10012,14915;21600,21600;16577,12007;12860,6080" o:connectangles="270,270,180,180,90,0,0" textboxrect="8757,7437,13917,14277"/>
               </v:shapetype>
@@ -194,7 +194,7 @@
           </mc:Choice>
           <mc:Fallback>
             <w:pict>
-              <v:shapetype w14:anchorId="2BEE1E12" id="_x0000_t13" coordsize="21600,21600" o:spt="13" adj="16200,5400" path="m@0,l@0@1,0@1,0@2@0@2@0,21600,21600,10800xe">
+              <v:shapetype w14:anchorId="025C6EE3" id="_x0000_t13" coordsize="21600,21600" o:spt="13" adj="16200,5400" path="m@0,l@0@1,0@1,0@2@0@2@0,21600,21600,10800xe">
                 <v:stroke joinstyle="miter"/>
                 <v:formulas>
                   <v:f eqn="val #0"/>
@@ -293,6 +293,103 @@
       <w:r>
         <w:rPr>
           <w:rFonts w:ascii="Bahnschrift Light" w:hAnsi="Bahnschrift Light"/>
+          <w:noProof/>
+          <w:sz w:val="28"/>
+          <w:szCs w:val="28"/>
+        </w:rPr>
+        <mc:AlternateContent>
+          <mc:Choice Requires="wps">
+            <w:drawing>
+              <wp:anchor distT="0" distB="0" distL="114300" distR="114300" simplePos="0" relativeHeight="251669504" behindDoc="0" locked="0" layoutInCell="1" allowOverlap="1" wp14:anchorId="3A9724EF" wp14:editId="2AA54705">
+                <wp:simplePos x="0" y="0"/>
+                <wp:positionH relativeFrom="leftMargin">
+                  <wp:posOffset>670560</wp:posOffset>
+                </wp:positionH>
+                <wp:positionV relativeFrom="paragraph">
+                  <wp:posOffset>337820</wp:posOffset>
+                </wp:positionV>
+                <wp:extent cx="217170" cy="190500"/>
+                <wp:effectExtent l="19050" t="0" r="11430" b="19050"/>
+                <wp:wrapNone/>
+                <wp:docPr id="7" name="Arrow: Chevron 7"/>
+                <wp:cNvGraphicFramePr/>
+                <a:graphic xmlns:a="http://schemas.openxmlformats.org/drawingml/2006/main">
+                  <a:graphicData uri="http://schemas.microsoft.com/office/word/2010/wordprocessingShape">
+                    <wps:wsp>
+                      <wps:cNvSpPr/>
+                      <wps:spPr>
+                        <a:xfrm>
+                          <a:off x="0" y="0"/>
+                          <a:ext cx="217170" cy="190500"/>
+                        </a:xfrm>
+                        <a:prstGeom prst="chevron">
+                          <a:avLst/>
+                        </a:prstGeom>
+                        <a:solidFill>
+                          <a:schemeClr val="accent4">
+                            <a:lumMod val="20000"/>
+                            <a:lumOff val="80000"/>
+                          </a:schemeClr>
+                        </a:solidFill>
+                      </wps:spPr>
+                      <wps:style>
+                        <a:lnRef idx="2">
+                          <a:schemeClr val="accent1">
+                            <a:shade val="50000"/>
+                          </a:schemeClr>
+                        </a:lnRef>
+                        <a:fillRef idx="1">
+                          <a:schemeClr val="accent1"/>
+                        </a:fillRef>
+                        <a:effectRef idx="0">
+                          <a:schemeClr val="accent1"/>
+                        </a:effectRef>
+                        <a:fontRef idx="minor">
+                          <a:schemeClr val="lt1"/>
+                        </a:fontRef>
+                      </wps:style>
+                      <wps:bodyPr rot="0" spcFirstLastPara="0" vertOverflow="overflow" horzOverflow="overflow" vert="horz" wrap="square" lIns="91440" tIns="45720" rIns="91440" bIns="45720" numCol="1" spcCol="0" rtlCol="0" fromWordArt="0" anchor="ctr" anchorCtr="0" forceAA="0" compatLnSpc="1">
+                        <a:prstTxWarp prst="textNoShape">
+                          <a:avLst/>
+                        </a:prstTxWarp>
+                        <a:noAutofit/>
+                      </wps:bodyPr>
+                    </wps:wsp>
+                  </a:graphicData>
+                </a:graphic>
+                <wp14:sizeRelH relativeFrom="margin">
+                  <wp14:pctWidth>0</wp14:pctWidth>
+                </wp14:sizeRelH>
+                <wp14:sizeRelV relativeFrom="margin">
+                  <wp14:pctHeight>0</wp14:pctHeight>
+                </wp14:sizeRelV>
+              </wp:anchor>
+            </w:drawing>
+          </mc:Choice>
+          <mc:Fallback>
+            <w:pict>
+              <v:shapetype w14:anchorId="645A285A" id="_x0000_t55" coordsize="21600,21600" o:spt="55" adj="16200" path="m@0,l,0@1,10800,,21600@0,21600,21600,10800xe">
+                <v:stroke joinstyle="miter"/>
+                <v:formulas>
+                  <v:f eqn="val #0"/>
+                  <v:f eqn="sum 21600 0 @0"/>
+                  <v:f eqn="prod #0 1 2"/>
+                </v:formulas>
+                <v:path o:connecttype="custom" o:connectlocs="@2,0;@1,10800;@2,21600;21600,10800" o:connectangles="270,180,90,0" textboxrect="0,0,10800,21600;0,0,16200,21600;0,0,21600,21600"/>
+                <v:handles>
+                  <v:h position="#0,topLeft" xrange="0,21600"/>
+                </v:handles>
+              </v:shapetype>
+              <v:shape id="Arrow: Chevron 7" o:spid="_x0000_s1026" type="#_x0000_t55" style="position:absolute;margin-left:52.8pt;margin-top:26.6pt;width:17.1pt;height:15pt;z-index:251669504;visibility:visible;mso-wrap-style:square;mso-width-percent:0;mso-height-percent:0;mso-wrap-distance-left:9pt;mso-wrap-distance-top:0;mso-wrap-distance-right:9pt;mso-wrap-distance-bottom:0;mso-position-horizontal:absolute;mso-position-horizontal-relative:left-margin-area;mso-position-vertical:absolute;mso-position-vertical-relative:text;mso-width-percent:0;mso-height-percent:0;mso-width-relative:margin;mso-height-relative:margin;v-text-anchor:middle" o:gfxdata="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" adj="12126" fillcolor="#fff2cc [663]" strokecolor="#1f3763 [1604]" strokeweight="1pt">
+                <w10:wrap anchorx="margin"/>
+              </v:shape>
+            </w:pict>
+          </mc:Fallback>
+        </mc:AlternateContent>
+      </w:r>
+      <w:r>
+        <w:rPr>
+          <w:rFonts w:ascii="Bahnschrift Light" w:hAnsi="Bahnschrift Light"/>
           <w:sz w:val="28"/>
           <w:szCs w:val="28"/>
         </w:rPr>
@@ -315,6 +412,23 @@
           <w:szCs w:val="28"/>
         </w:rPr>
         <w:t xml:space="preserve"> have used nano)</w:t>
+      </w:r>
+    </w:p>
+    <w:p>
+      <w:pPr>
+        <w:rPr>
+          <w:rFonts w:ascii="Bahnschrift Light" w:hAnsi="Bahnschrift Light"/>
+          <w:sz w:val="28"/>
+          <w:szCs w:val="28"/>
+        </w:rPr>
+      </w:pPr>
+      <w:r>
+        <w:rPr>
+          <w:rFonts w:ascii="Bahnschrift Light" w:hAnsi="Bahnschrift Light"/>
+          <w:sz w:val="28"/>
+          <w:szCs w:val="28"/>
+        </w:rPr>
+        <w:t>I have added a similar code for uno in my github repo</w:t>
       </w:r>
     </w:p>
     <w:p>
@@ -397,7 +511,7 @@
           </mc:Choice>
           <mc:Fallback>
             <w:pict>
-              <v:shape w14:anchorId="2949747B" id="Arrow: Right 3" o:spid="_x0000_s1026" type="#_x0000_t13" style="position:absolute;margin-left:-35pt;margin-top:28.2pt;width:16.2pt;height:13.5pt;z-index:251662336;visibility:visible;mso-wrap-style:square;mso-width-percent:0;mso-height-percent:0;mso-wrap-distance-left:9pt;mso-wrap-distance-top:0;mso-wrap-distance-right:9pt;mso-wrap-distance-bottom:0;mso-position-horizontal:right;mso-position-horizontal-relative:left-margin-area;mso-position-vertical:absolute;mso-position-vertical-relative:text;mso-width-percent:0;mso-height-percent:0;mso-width-relative:margin;mso-height-relative:margin;v-text-anchor:middle" o:gfxdata="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" adj="12600" fillcolor="#a9d18e" strokecolor="#2f528f" strokeweight="1pt">
+              <v:shape w14:anchorId="45A2B0B5" id="Arrow: Right 3" o:spid="_x0000_s1026" type="#_x0000_t13" style="position:absolute;margin-left:-35pt;margin-top:28.2pt;width:16.2pt;height:13.5pt;z-index:251662336;visibility:visible;mso-wrap-style:square;mso-width-percent:0;mso-height-percent:0;mso-wrap-distance-left:9pt;mso-wrap-distance-top:0;mso-wrap-distance-right:9pt;mso-wrap-distance-bottom:0;mso-position-horizontal:right;mso-position-horizontal-relative:left-margin-area;mso-position-vertical:absolute;mso-position-vertical-relative:text;mso-width-percent:0;mso-height-percent:0;mso-width-relative:margin;mso-height-relative:margin;v-text-anchor:middle" o:gfxdata="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" adj="12600" fillcolor="#a9d18e" strokecolor="#2f528f" strokeweight="1pt">
                 <w10:wrap anchorx="margin"/>
               </v:shape>
             </w:pict>
@@ -485,7 +599,7 @@
           </mc:Choice>
           <mc:Fallback>
             <w:pict>
-              <v:shape w14:anchorId="56F38C51" id="Arrow: Right 4" o:spid="_x0000_s1026" type="#_x0000_t13" style="position:absolute;margin-left:-35pt;margin-top:28.2pt;width:16.2pt;height:13.5pt;z-index:251664384;visibility:visible;mso-wrap-style:square;mso-width-percent:0;mso-height-percent:0;mso-wrap-distance-left:9pt;mso-wrap-distance-top:0;mso-wrap-distance-right:9pt;mso-wrap-distance-bottom:0;mso-position-horizontal:right;mso-position-horizontal-relative:left-margin-area;mso-position-vertical:absolute;mso-position-vertical-relative:text;mso-width-percent:0;mso-height-percent:0;mso-width-relative:margin;mso-height-relative:margin;v-text-anchor:middle" o:gfxdata="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" adj="12600" fillcolor="#a9d18e" strokecolor="#2f528f" strokeweight="1pt">
+              <v:shape w14:anchorId="0715AB84" id="Arrow: Right 4" o:spid="_x0000_s1026" type="#_x0000_t13" style="position:absolute;margin-left:-35pt;margin-top:28.2pt;width:16.2pt;height:13.5pt;z-index:251664384;visibility:visible;mso-wrap-style:square;mso-width-percent:0;mso-height-percent:0;mso-wrap-distance-left:9pt;mso-wrap-distance-top:0;mso-wrap-distance-right:9pt;mso-wrap-distance-bottom:0;mso-position-horizontal:right;mso-position-horizontal-relative:left-margin-area;mso-position-vertical:absolute;mso-position-vertical-relative:text;mso-width-percent:0;mso-height-percent:0;mso-width-relative:margin;mso-height-relative:margin;v-text-anchor:middle" o:gfxdata="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" adj="12600" fillcolor="#a9d18e" strokecolor="#2f528f" strokeweight="1pt">
                 <w10:wrap anchorx="margin"/>
               </v:shape>
             </w:pict>
@@ -640,7 +754,7 @@
           </mc:Choice>
           <mc:Fallback>
             <w:pict>
-              <v:shape w14:anchorId="32AC1AE5" id="Arrow: Right 5" o:spid="_x0000_s1026" type="#_x0000_t13" style="position:absolute;margin-left:54pt;margin-top:28.2pt;width:16.2pt;height:13.5pt;z-index:251666432;visibility:visible;mso-wrap-style:square;mso-width-percent:0;mso-height-percent:0;mso-wrap-distance-left:9pt;mso-wrap-distance-top:0;mso-wrap-distance-right:9pt;mso-wrap-distance-bottom:0;mso-position-horizontal:absolute;mso-position-horizontal-relative:left-margin-area;mso-position-vertical:absolute;mso-position-vertical-relative:text;mso-width-percent:0;mso-height-percent:0;mso-width-relative:margin;mso-height-relative:margin;v-text-anchor:middle" o:gfxdata="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" adj="12600" fillcolor="#a9d18e" strokecolor="#2f528f" strokeweight="1pt">
+              <v:shape w14:anchorId="0A713A67" id="Arrow: Right 5" o:spid="_x0000_s1026" type="#_x0000_t13" style="position:absolute;margin-left:54pt;margin-top:28.2pt;width:16.2pt;height:13.5pt;z-index:251666432;visibility:visible;mso-wrap-style:square;mso-width-percent:0;mso-height-percent:0;mso-wrap-distance-left:9pt;mso-wrap-distance-top:0;mso-wrap-distance-right:9pt;mso-wrap-distance-bottom:0;mso-position-horizontal:absolute;mso-position-horizontal-relative:left-margin-area;mso-position-vertical:absolute;mso-position-vertical-relative:text;mso-width-percent:0;mso-height-percent:0;mso-width-relative:margin;mso-height-relative:margin;v-text-anchor:middle" o:gfxdata="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" adj="12600" fillcolor="#a9d18e" strokecolor="#2f528f" strokeweight="1pt">
                 <w10:wrap anchorx="margin"/>
               </v:shape>
             </w:pict>
@@ -951,7 +1065,7 @@
           </mc:Choice>
           <mc:Fallback>
             <w:pict>
-              <v:shape w14:anchorId="3123E13C" id="Arrow: Right 6" o:spid="_x0000_s1026" type="#_x0000_t13" style="position:absolute;margin-left:1in;margin-top:1.45pt;width:16.2pt;height:13.5pt;z-index:251668480;visibility:visible;mso-wrap-style:square;mso-width-percent:0;mso-height-percent:0;mso-wrap-distance-left:9pt;mso-wrap-distance-top:0;mso-wrap-distance-right:9pt;mso-wrap-distance-bottom:0;mso-position-horizontal:absolute;mso-position-horizontal-relative:left-margin-area;mso-position-vertical:absolute;mso-position-vertical-relative:text;mso-width-percent:0;mso-height-percent:0;mso-width-relative:margin;mso-height-relative:margin;v-text-anchor:middle" o:gfxdata="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" adj="12600" fillcolor="#a9d18e" strokecolor="#2f528f" strokeweight="1pt">
+              <v:shape w14:anchorId="4CE31EA3" id="Arrow: Right 6" o:spid="_x0000_s1026" type="#_x0000_t13" style="position:absolute;margin-left:1in;margin-top:1.45pt;width:16.2pt;height:13.5pt;z-index:251668480;visibility:visible;mso-wrap-style:square;mso-width-percent:0;mso-height-percent:0;mso-wrap-distance-left:9pt;mso-wrap-distance-top:0;mso-wrap-distance-right:9pt;mso-wrap-distance-bottom:0;mso-position-horizontal:absolute;mso-position-horizontal-relative:left-margin-area;mso-position-vertical:absolute;mso-position-vertical-relative:text;mso-width-percent:0;mso-height-percent:0;mso-width-relative:margin;mso-height-relative:margin;v-text-anchor:middle" o:gfxdata="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" adj="12600" fillcolor="#a9d18e" strokecolor="#2f528f" strokeweight="1pt">
                 <w10:wrap anchorx="margin"/>
               </v:shape>
             </w:pict>
@@ -1009,8 +1123,28 @@
           <w:sz w:val="28"/>
           <w:szCs w:val="28"/>
         </w:rPr>
-        <w:t xml:space="preserve"> we should use a dedicated 5v supply just for the arduino as discussed earlier,should be separated from ignitor</w:t>
-      </w:r>
+        <w:t xml:space="preserve"> we should use a dedicated 5v </w:t>
+      </w:r>
+      <w:r>
+        <w:rPr>
+          <w:rFonts w:ascii="Bahnschrift Light" w:eastAsia="Times New Roman" w:hAnsi="Bahnschrift Light" w:cs="Times New Roman"/>
+          <w:sz w:val="28"/>
+          <w:szCs w:val="28"/>
+        </w:rPr>
+        <w:lastRenderedPageBreak/>
+        <w:t>supply just for the arduino as discussed earlier,should be separated from ignitor</w:t>
+      </w:r>
+    </w:p>
+    <w:p>
+      <w:pPr>
+        <w:spacing w:before="100" w:beforeAutospacing="1" w:after="100" w:afterAutospacing="1" w:line="240" w:lineRule="auto"/>
+        <w:ind w:left="360"/>
+        <w:rPr>
+          <w:rFonts w:ascii="Bahnschrift Light" w:eastAsia="Times New Roman" w:hAnsi="Bahnschrift Light" w:cs="Times New Roman"/>
+          <w:sz w:val="28"/>
+          <w:szCs w:val="28"/>
+        </w:rPr>
+      </w:pPr>
     </w:p>
     <w:p>
       <w:pPr>

</xml_diff>